<commit_message>
Detalles finales Rinku 0.8
</commit_message>
<xml_diff>
--- a/Documentacion/Documentación Sistema Rinku v0-8 .docx
+++ b/Documentacion/Documentación Sistema Rinku v0-8 .docx
@@ -608,6 +608,20 @@
                 <w:lang w:val="es-MX"/>
               </w:rPr>
             </w:pPr>
+            <w:r>
+              <w:rPr>
+                <w:lang w:val="es-MX"/>
+              </w:rPr>
+              <w:t xml:space="preserve">ASP.net </w:t>
+            </w:r>
+            <w:proofErr w:type="spellStart"/>
+            <w:r>
+              <w:rPr>
+                <w:lang w:val="es-MX"/>
+              </w:rPr>
+              <w:t>core</w:t>
+            </w:r>
+            <w:proofErr w:type="spellEnd"/>
           </w:p>
         </w:tc>
         <w:tc>
@@ -621,6 +635,12 @@
                 <w:lang w:val="es-MX"/>
               </w:rPr>
             </w:pPr>
+            <w:r>
+              <w:rPr>
+                <w:lang w:val="es-MX"/>
+              </w:rPr>
+              <w:t>2.1.1</w:t>
+            </w:r>
           </w:p>
         </w:tc>
       </w:tr>
@@ -636,6 +656,40 @@
                 <w:lang w:val="es-MX"/>
               </w:rPr>
             </w:pPr>
+            <w:r>
+              <w:rPr>
+                <w:lang w:val="es-MX"/>
+              </w:rPr>
+              <w:t xml:space="preserve">ASP.net </w:t>
+            </w:r>
+            <w:proofErr w:type="spellStart"/>
+            <w:r>
+              <w:rPr>
+                <w:lang w:val="es-MX"/>
+              </w:rPr>
+              <w:t>core</w:t>
+            </w:r>
+            <w:proofErr w:type="spellEnd"/>
+            <w:r>
+              <w:rPr>
+                <w:lang w:val="es-MX"/>
+              </w:rPr>
+              <w:t xml:space="preserve"> </w:t>
+            </w:r>
+            <w:proofErr w:type="spellStart"/>
+            <w:r>
+              <w:rPr>
+                <w:lang w:val="es-MX"/>
+              </w:rPr>
+              <w:t>razor</w:t>
+            </w:r>
+            <w:proofErr w:type="spellEnd"/>
+            <w:r>
+              <w:rPr>
+                <w:lang w:val="es-MX"/>
+              </w:rPr>
+              <w:t xml:space="preserve"> </w:t>
+            </w:r>
           </w:p>
         </w:tc>
         <w:tc>
@@ -649,6 +703,12 @@
                 <w:lang w:val="es-MX"/>
               </w:rPr>
             </w:pPr>
+            <w:r>
+              <w:rPr>
+                <w:lang w:val="es-MX"/>
+              </w:rPr>
+              <w:t>2.1.2</w:t>
+            </w:r>
           </w:p>
         </w:tc>
       </w:tr>
@@ -667,6 +727,34 @@
                 <w:lang w:val="es-MX"/>
               </w:rPr>
             </w:pPr>
+            <w:r>
+              <w:rPr>
+                <w:lang w:val="es-MX"/>
+              </w:rPr>
+              <w:t xml:space="preserve">Microsoft web </w:t>
+            </w:r>
+            <w:proofErr w:type="spellStart"/>
+            <w:r>
+              <w:rPr>
+                <w:lang w:val="es-MX"/>
+              </w:rPr>
+              <w:t>code</w:t>
+            </w:r>
+            <w:proofErr w:type="spellEnd"/>
+            <w:r>
+              <w:rPr>
+                <w:lang w:val="es-MX"/>
+              </w:rPr>
+              <w:t xml:space="preserve"> </w:t>
+            </w:r>
+            <w:proofErr w:type="spellStart"/>
+            <w:r>
+              <w:rPr>
+                <w:lang w:val="es-MX"/>
+              </w:rPr>
+              <w:t>generation</w:t>
+            </w:r>
+            <w:proofErr w:type="spellEnd"/>
           </w:p>
         </w:tc>
         <w:tc>
@@ -680,6 +768,12 @@
                 <w:lang w:val="es-MX"/>
               </w:rPr>
             </w:pPr>
+            <w:r>
+              <w:rPr>
+                <w:lang w:val="es-MX"/>
+              </w:rPr>
+              <w:t>2.1.9</w:t>
+            </w:r>
           </w:p>
         </w:tc>
       </w:tr>
@@ -695,6 +789,43 @@
                 <w:lang w:val="es-MX"/>
               </w:rPr>
             </w:pPr>
+            <w:proofErr w:type="spellStart"/>
+            <w:r>
+              <w:rPr>
+                <w:lang w:val="es-MX"/>
+              </w:rPr>
+              <w:lastRenderedPageBreak/>
+              <w:t>Microst</w:t>
+            </w:r>
+            <w:proofErr w:type="spellEnd"/>
+            <w:r>
+              <w:rPr>
+                <w:lang w:val="es-MX"/>
+              </w:rPr>
+              <w:t xml:space="preserve"> </w:t>
+            </w:r>
+            <w:proofErr w:type="spellStart"/>
+            <w:r>
+              <w:rPr>
+                <w:lang w:val="es-MX"/>
+              </w:rPr>
+              <w:t>entityFrameworkcor</w:t>
+            </w:r>
+            <w:proofErr w:type="spellEnd"/>
+            <w:r>
+              <w:rPr>
+                <w:lang w:val="es-MX"/>
+              </w:rPr>
+              <w:t xml:space="preserve"> </w:t>
+            </w:r>
+            <w:proofErr w:type="spellStart"/>
+            <w:r>
+              <w:rPr>
+                <w:lang w:val="es-MX"/>
+              </w:rPr>
+              <w:t>sqlserver</w:t>
+            </w:r>
+            <w:proofErr w:type="spellEnd"/>
           </w:p>
         </w:tc>
         <w:tc>
@@ -708,6 +839,281 @@
                 <w:lang w:val="es-MX"/>
               </w:rPr>
             </w:pPr>
+            <w:r>
+              <w:rPr>
+                <w:lang w:val="es-MX"/>
+              </w:rPr>
+              <w:t>2.1.2</w:t>
+            </w:r>
+          </w:p>
+        </w:tc>
+      </w:tr>
+      <w:tr>
+        <w:trPr>
+          <w:cnfStyle w:val="000000100000" w:firstRow="0" w:lastRow="0" w:firstColumn="0" w:lastColumn="0" w:oddVBand="0" w:evenVBand="0" w:oddHBand="1" w:evenHBand="0" w:firstRowFirstColumn="0" w:firstRowLastColumn="0" w:lastRowFirstColumn="0" w:lastRowLastColumn="0"/>
+        </w:trPr>
+        <w:tc>
+          <w:tcPr>
+            <w:cnfStyle w:val="001000000000" w:firstRow="0" w:lastRow="0" w:firstColumn="1" w:lastColumn="0" w:oddVBand="0" w:evenVBand="0" w:oddHBand="0" w:evenHBand="0" w:firstRowFirstColumn="0" w:firstRowLastColumn="0" w:lastRowFirstColumn="0" w:lastRowLastColumn="0"/>
+            <w:tcW w:w="4675" w:type="dxa"/>
+          </w:tcPr>
+          <w:p>
+            <w:pPr>
+              <w:rPr>
+                <w:lang w:val="es-MX"/>
+              </w:rPr>
+            </w:pPr>
+            <w:proofErr w:type="spellStart"/>
+            <w:r>
+              <w:rPr>
+                <w:lang w:val="es-MX"/>
+              </w:rPr>
+              <w:t>Microst</w:t>
+            </w:r>
+            <w:proofErr w:type="spellEnd"/>
+            <w:r>
+              <w:rPr>
+                <w:lang w:val="es-MX"/>
+              </w:rPr>
+              <w:t xml:space="preserve"> </w:t>
+            </w:r>
+            <w:proofErr w:type="spellStart"/>
+            <w:r>
+              <w:rPr>
+                <w:lang w:val="es-MX"/>
+              </w:rPr>
+              <w:t>entityFrameworkcor</w:t>
+            </w:r>
+            <w:proofErr w:type="spellEnd"/>
+            <w:r>
+              <w:rPr>
+                <w:lang w:val="es-MX"/>
+              </w:rPr>
+              <w:t xml:space="preserve"> </w:t>
+            </w:r>
+            <w:proofErr w:type="spellStart"/>
+            <w:r>
+              <w:rPr>
+                <w:lang w:val="es-MX"/>
+              </w:rPr>
+              <w:t>tools</w:t>
+            </w:r>
+            <w:proofErr w:type="spellEnd"/>
+          </w:p>
+        </w:tc>
+        <w:tc>
+          <w:tcPr>
+            <w:tcW w:w="4675" w:type="dxa"/>
+          </w:tcPr>
+          <w:p>
+            <w:pPr>
+              <w:cnfStyle w:val="000000100000" w:firstRow="0" w:lastRow="0" w:firstColumn="0" w:lastColumn="0" w:oddVBand="0" w:evenVBand="0" w:oddHBand="1" w:evenHBand="0" w:firstRowFirstColumn="0" w:firstRowLastColumn="0" w:lastRowFirstColumn="0" w:lastRowLastColumn="0"/>
+              <w:rPr>
+                <w:lang w:val="es-MX"/>
+              </w:rPr>
+            </w:pPr>
+            <w:r>
+              <w:rPr>
+                <w:lang w:val="es-MX"/>
+              </w:rPr>
+              <w:t>2.1.2</w:t>
+            </w:r>
+          </w:p>
+        </w:tc>
+      </w:tr>
+      <w:tr>
+        <w:tc>
+          <w:tcPr>
+            <w:cnfStyle w:val="001000000000" w:firstRow="0" w:lastRow="0" w:firstColumn="1" w:lastColumn="0" w:oddVBand="0" w:evenVBand="0" w:oddHBand="0" w:evenHBand="0" w:firstRowFirstColumn="0" w:firstRowLastColumn="0" w:lastRowFirstColumn="0" w:lastRowLastColumn="0"/>
+            <w:tcW w:w="4675" w:type="dxa"/>
+          </w:tcPr>
+          <w:p>
+            <w:pPr>
+              <w:rPr>
+                <w:lang w:val="es-MX"/>
+              </w:rPr>
+            </w:pPr>
+            <w:proofErr w:type="spellStart"/>
+            <w:r>
+              <w:rPr>
+                <w:lang w:val="es-MX"/>
+              </w:rPr>
+              <w:t>Axios</w:t>
+            </w:r>
+            <w:proofErr w:type="spellEnd"/>
+          </w:p>
+        </w:tc>
+        <w:tc>
+          <w:tcPr>
+            <w:tcW w:w="4675" w:type="dxa"/>
+          </w:tcPr>
+          <w:p>
+            <w:pPr>
+              <w:cnfStyle w:val="000000000000" w:firstRow="0" w:lastRow="0" w:firstColumn="0" w:lastColumn="0" w:oddVBand="0" w:evenVBand="0" w:oddHBand="0" w:evenHBand="0" w:firstRowFirstColumn="0" w:firstRowLastColumn="0" w:lastRowFirstColumn="0" w:lastRowLastColumn="0"/>
+              <w:rPr>
+                <w:lang w:val="es-MX"/>
+              </w:rPr>
+            </w:pPr>
+            <w:r>
+              <w:rPr>
+                <w:lang w:val="es-MX"/>
+              </w:rPr>
+              <w:t>0.19.2</w:t>
+            </w:r>
+          </w:p>
+        </w:tc>
+      </w:tr>
+      <w:tr>
+        <w:trPr>
+          <w:cnfStyle w:val="000000100000" w:firstRow="0" w:lastRow="0" w:firstColumn="0" w:lastColumn="0" w:oddVBand="0" w:evenVBand="0" w:oddHBand="1" w:evenHBand="0" w:firstRowFirstColumn="0" w:firstRowLastColumn="0" w:lastRowFirstColumn="0" w:lastRowLastColumn="0"/>
+        </w:trPr>
+        <w:tc>
+          <w:tcPr>
+            <w:cnfStyle w:val="001000000000" w:firstRow="0" w:lastRow="0" w:firstColumn="1" w:lastColumn="0" w:oddVBand="0" w:evenVBand="0" w:oddHBand="0" w:evenHBand="0" w:firstRowFirstColumn="0" w:firstRowLastColumn="0" w:lastRowFirstColumn="0" w:lastRowLastColumn="0"/>
+            <w:tcW w:w="4675" w:type="dxa"/>
+          </w:tcPr>
+          <w:p>
+            <w:pPr>
+              <w:rPr>
+                <w:lang w:val="es-MX"/>
+              </w:rPr>
+            </w:pPr>
+            <w:proofErr w:type="spellStart"/>
+            <w:r>
+              <w:rPr>
+                <w:lang w:val="es-MX"/>
+              </w:rPr>
+              <w:t>Vuetify</w:t>
+            </w:r>
+            <w:proofErr w:type="spellEnd"/>
+          </w:p>
+        </w:tc>
+        <w:tc>
+          <w:tcPr>
+            <w:tcW w:w="4675" w:type="dxa"/>
+          </w:tcPr>
+          <w:p>
+            <w:pPr>
+              <w:cnfStyle w:val="000000100000" w:firstRow="0" w:lastRow="0" w:firstColumn="0" w:lastColumn="0" w:oddVBand="0" w:evenVBand="0" w:oddHBand="1" w:evenHBand="0" w:firstRowFirstColumn="0" w:firstRowLastColumn="0" w:lastRowFirstColumn="0" w:lastRowLastColumn="0"/>
+              <w:rPr>
+                <w:lang w:val="es-MX"/>
+              </w:rPr>
+            </w:pPr>
+            <w:r>
+              <w:rPr>
+                <w:lang w:val="es-MX"/>
+              </w:rPr>
+              <w:t>2.1.0</w:t>
+            </w:r>
+          </w:p>
+        </w:tc>
+      </w:tr>
+      <w:tr>
+        <w:tc>
+          <w:tcPr>
+            <w:cnfStyle w:val="001000000000" w:firstRow="0" w:lastRow="0" w:firstColumn="1" w:lastColumn="0" w:oddVBand="0" w:evenVBand="0" w:oddHBand="0" w:evenHBand="0" w:firstRowFirstColumn="0" w:firstRowLastColumn="0" w:lastRowFirstColumn="0" w:lastRowLastColumn="0"/>
+            <w:tcW w:w="4675" w:type="dxa"/>
+          </w:tcPr>
+          <w:p>
+            <w:pPr>
+              <w:rPr>
+                <w:lang w:val="es-MX"/>
+              </w:rPr>
+            </w:pPr>
+            <w:proofErr w:type="spellStart"/>
+            <w:r>
+              <w:rPr>
+                <w:lang w:val="es-MX"/>
+              </w:rPr>
+              <w:t>Vue</w:t>
+            </w:r>
+            <w:proofErr w:type="spellEnd"/>
+          </w:p>
+        </w:tc>
+        <w:tc>
+          <w:tcPr>
+            <w:tcW w:w="4675" w:type="dxa"/>
+          </w:tcPr>
+          <w:p>
+            <w:pPr>
+              <w:cnfStyle w:val="000000000000" w:firstRow="0" w:lastRow="0" w:firstColumn="0" w:lastColumn="0" w:oddVBand="0" w:evenVBand="0" w:oddHBand="0" w:evenHBand="0" w:firstRowFirstColumn="0" w:firstRowLastColumn="0" w:lastRowFirstColumn="0" w:lastRowLastColumn="0"/>
+              <w:rPr>
+                <w:lang w:val="es-MX"/>
+              </w:rPr>
+            </w:pPr>
+            <w:r>
+              <w:rPr>
+                <w:lang w:val="es-MX"/>
+              </w:rPr>
+              <w:t>2.6.10</w:t>
+            </w:r>
+          </w:p>
+        </w:tc>
+      </w:tr>
+      <w:tr>
+        <w:trPr>
+          <w:cnfStyle w:val="000000100000" w:firstRow="0" w:lastRow="0" w:firstColumn="0" w:lastColumn="0" w:oddVBand="0" w:evenVBand="0" w:oddHBand="1" w:evenHBand="0" w:firstRowFirstColumn="0" w:firstRowLastColumn="0" w:lastRowFirstColumn="0" w:lastRowLastColumn="0"/>
+        </w:trPr>
+        <w:tc>
+          <w:tcPr>
+            <w:cnfStyle w:val="001000000000" w:firstRow="0" w:lastRow="0" w:firstColumn="1" w:lastColumn="0" w:oddVBand="0" w:evenVBand="0" w:oddHBand="0" w:evenHBand="0" w:firstRowFirstColumn="0" w:firstRowLastColumn="0" w:lastRowFirstColumn="0" w:lastRowLastColumn="0"/>
+            <w:tcW w:w="4675" w:type="dxa"/>
+          </w:tcPr>
+          <w:p>
+            <w:pPr>
+              <w:rPr>
+                <w:lang w:val="es-MX"/>
+              </w:rPr>
+            </w:pPr>
+            <w:r>
+              <w:rPr>
+                <w:lang w:val="es-MX"/>
+              </w:rPr>
+              <w:t xml:space="preserve">Microsoft </w:t>
+            </w:r>
+            <w:proofErr w:type="spellStart"/>
+            <w:r>
+              <w:rPr>
+                <w:lang w:val="es-MX"/>
+              </w:rPr>
+              <w:t>sql</w:t>
+            </w:r>
+            <w:proofErr w:type="spellEnd"/>
+            <w:r>
+              <w:rPr>
+                <w:lang w:val="es-MX"/>
+              </w:rPr>
+              <w:t xml:space="preserve"> server </w:t>
+            </w:r>
+            <w:proofErr w:type="spellStart"/>
+            <w:r>
+              <w:rPr>
+                <w:lang w:val="es-MX"/>
+              </w:rPr>
+              <w:t>express</w:t>
+            </w:r>
+            <w:proofErr w:type="spellEnd"/>
+          </w:p>
+        </w:tc>
+        <w:tc>
+          <w:tcPr>
+            <w:tcW w:w="4675" w:type="dxa"/>
+          </w:tcPr>
+          <w:p>
+            <w:pPr>
+              <w:cnfStyle w:val="000000100000" w:firstRow="0" w:lastRow="0" w:firstColumn="0" w:lastColumn="0" w:oddVBand="0" w:evenVBand="0" w:oddHBand="1" w:evenHBand="0" w:firstRowFirstColumn="0" w:firstRowLastColumn="0" w:lastRowFirstColumn="0" w:lastRowLastColumn="0"/>
+              <w:rPr>
+                <w:lang w:val="es-MX"/>
+              </w:rPr>
+            </w:pPr>
+            <w:r>
+              <w:rPr>
+                <w:lang w:val="es-MX"/>
+              </w:rPr>
+              <w:t>2017</w:t>
+            </w:r>
+            <w:bookmarkStart w:id="0" w:name="_GoBack"/>
+            <w:bookmarkEnd w:id="0"/>
           </w:p>
         </w:tc>
       </w:tr>
@@ -1298,6 +1704,12 @@
                 <w:lang w:val="es-MX"/>
               </w:rPr>
             </w:pPr>
+            <w:r>
+              <w:rPr>
+                <w:lang w:val="es-MX"/>
+              </w:rPr>
+              <w:t>No mostro resultados, sin surgir errores</w:t>
+            </w:r>
           </w:p>
         </w:tc>
         <w:tc>
@@ -1364,8 +1776,12 @@
                 <w:lang w:val="es-MX"/>
               </w:rPr>
             </w:pPr>
-            <w:bookmarkStart w:id="0" w:name="_GoBack"/>
-            <w:bookmarkEnd w:id="0"/>
+            <w:r>
+              <w:rPr>
+                <w:lang w:val="es-MX"/>
+              </w:rPr>
+              <w:t>Resultados iguales a la tabla de resultados</w:t>
+            </w:r>
           </w:p>
         </w:tc>
         <w:tc>
@@ -1432,6 +1848,12 @@
                 <w:lang w:val="es-MX"/>
               </w:rPr>
             </w:pPr>
+            <w:r>
+              <w:rPr>
+                <w:lang w:val="es-MX"/>
+              </w:rPr>
+              <w:t>Resultados iguales a la tabla de resultados</w:t>
+            </w:r>
           </w:p>
         </w:tc>
         <w:tc>

</xml_diff>